<commit_message>
atualizando caso de uso 03 #72
</commit_message>
<xml_diff>
--- a/Requisitos/Casos de Uso - Sistema/CSU03 - Manter Imóvel.docx
+++ b/Requisitos/Casos de Uso - Sistema/CSU03 - Manter Imóvel.docx
@@ -343,13 +343,13 @@
                 <w:color w:val="FF0000"/>
                 <w:lang w:val="pt-BR"/>
               </w:rPr>
-              <w:t xml:space="preserve">4-Manter </w:t>
-            </w:r>
-            <w:r>
-              <w:rPr>
-                <w:color w:val="FF0000"/>
-              </w:rPr>
-              <w:t>Imóvel”</w:t>
+              <w:t>7- Tela Meus Imóveis</w:t>
+            </w:r>
+            <w:r>
+              <w:rPr>
+                <w:color w:val="FF0000"/>
+              </w:rPr>
+              <w:t>”</w:t>
             </w:r>
           </w:p>
           <w:p>
@@ -561,25 +561,26 @@
               <w:spacing w:after="0" w:line="240" w:lineRule="auto"/>
             </w:pPr>
             <w:r>
-              <w:t xml:space="preserve">Sistema exibe tela </w:t>
-            </w:r>
-            <w:r>
-              <w:rPr>
-                <w:color w:val="FF0000"/>
-              </w:rPr>
-              <w:t xml:space="preserve">“Manter Imóvel” </w:t>
-            </w:r>
-            <w:r>
-              <w:t xml:space="preserve">com formulário em branco para o preenchimento dos dados do imóvel (Ver </w:t>
-            </w:r>
-            <w:r>
-              <w:rPr>
-                <w:color w:val="FF0000"/>
-              </w:rPr>
-              <w:t>DD-Alugaí</w:t>
-            </w:r>
-            <w:r>
-              <w:t>).</w:t>
+              <w:rPr>
+                <w:rFonts w:hint="default"/>
+                <w:lang w:val="pt-BR"/>
+              </w:rPr>
+              <w:t>Ator clica no botão “</w:t>
+            </w:r>
+            <w:r>
+              <w:rPr>
+                <w:rFonts w:hint="default"/>
+                <w:color w:val="FF0000"/>
+                <w:lang w:val="pt-BR"/>
+              </w:rPr>
+              <w:t>+ Novo imóvel</w:t>
+            </w:r>
+            <w:r>
+              <w:rPr>
+                <w:rFonts w:hint="default"/>
+                <w:lang w:val="pt-BR"/>
+              </w:rPr>
+              <w:t>”.</w:t>
             </w:r>
           </w:p>
           <w:p>
@@ -596,21 +597,67 @@
                 <w:rFonts w:hint="default"/>
                 <w:lang w:val="pt-BR"/>
               </w:rPr>
-              <w:t xml:space="preserve">Clica no botão </w:t>
-            </w:r>
+              <w:t>Sistema exibe tela “</w:t>
+            </w:r>
+            <w:bookmarkStart w:id="0" w:name="_GoBack"/>
             <w:r>
               <w:rPr>
                 <w:rFonts w:hint="default"/>
                 <w:color w:val="FF0000"/>
                 <w:lang w:val="pt-BR"/>
               </w:rPr>
-              <w:t>“CONTINUAR”</w:t>
-            </w:r>
+              <w:t>4- Manter Imóvel</w:t>
+            </w:r>
+            <w:bookmarkEnd w:id="0"/>
             <w:r>
               <w:rPr>
                 <w:rFonts w:hint="default"/>
                 <w:lang w:val="pt-BR"/>
               </w:rPr>
+              <w:t xml:space="preserve">” </w:t>
+            </w:r>
+            <w:r>
+              <w:t xml:space="preserve">com formulário em branco para o preenchimento dos dados do imóvel (Ver </w:t>
+            </w:r>
+            <w:r>
+              <w:rPr>
+                <w:color w:val="FF0000"/>
+              </w:rPr>
+              <w:t>DD-Alugaí</w:t>
+            </w:r>
+            <w:r>
+              <w:t>)</w:t>
+            </w:r>
+          </w:p>
+          <w:p>
+            <w:pPr>
+              <w:pStyle w:val="5"/>
+              <w:numPr>
+                <w:ilvl w:val="0"/>
+                <w:numId w:val="1"/>
+              </w:numPr>
+              <w:spacing w:after="0" w:line="240" w:lineRule="auto"/>
+            </w:pPr>
+            <w:r>
+              <w:rPr>
+                <w:rFonts w:hint="default"/>
+                <w:lang w:val="pt-BR"/>
+              </w:rPr>
+              <w:t xml:space="preserve">Clica no botão </w:t>
+            </w:r>
+            <w:r>
+              <w:rPr>
+                <w:rFonts w:hint="default"/>
+                <w:color w:val="FF0000"/>
+                <w:lang w:val="pt-BR"/>
+              </w:rPr>
+              <w:t>“CONTINUAR”</w:t>
+            </w:r>
+            <w:r>
+              <w:rPr>
+                <w:rFonts w:hint="default"/>
+                <w:lang w:val="pt-BR"/>
+              </w:rPr>
               <w:t xml:space="preserve"> após preencher todos os dados das telas </w:t>
             </w:r>
             <w:r>
@@ -675,8 +722,6 @@
               </w:rPr>
               <w:t>-1</w:t>
             </w:r>
-            <w:bookmarkStart w:id="0" w:name="_GoBack"/>
-            <w:bookmarkEnd w:id="0"/>
             <w:r>
               <w:rPr>
                 <w:color w:val="FF0000"/>

</xml_diff>